<commit_message>
trace evidence hair marker
</commit_message>
<xml_diff>
--- a/Handouts/AR Handouts Graphic Request_NEW.docx
+++ b/Handouts/AR Handouts Graphic Request_NEW.docx
@@ -579,153 +579,162 @@
           <w:highlight w:val="cyan"/>
         </w:rPr>
       </w:pPr>
+      <w:r>
+        <w:rPr>
+          <w:highlight w:val="cyan"/>
+        </w:rPr>
+        <w:t>biological evidence</w:t>
+      </w:r>
+    </w:p>
+    <w:p>
+      <w:pPr>
+        <w:pStyle w:val="ListParagraph"/>
+        <w:numPr>
+          <w:ilvl w:val="1"/>
+          <w:numId w:val="1"/>
+        </w:numPr>
+        <w:rPr>
+          <w:highlight w:val="cyan"/>
+        </w:rPr>
+      </w:pPr>
+      <w:r>
+        <w:rPr>
+          <w:highlight w:val="cyan"/>
+        </w:rPr>
+        <w:t>pool of blood or blood spatter</w:t>
+      </w:r>
+    </w:p>
+    <w:p>
+      <w:pPr>
+        <w:pStyle w:val="ListParagraph"/>
+        <w:numPr>
+          <w:ilvl w:val="1"/>
+          <w:numId w:val="1"/>
+        </w:numPr>
+        <w:rPr>
+          <w:highlight w:val="cyan"/>
+        </w:rPr>
+      </w:pPr>
+      <w:r>
+        <w:rPr>
+          <w:highlight w:val="cyan"/>
+        </w:rPr>
+        <w:t xml:space="preserve">saliva on </w:t>
+      </w:r>
+      <w:r>
+        <w:rPr>
+          <w:highlight w:val="cyan"/>
+        </w:rPr>
+        <w:t xml:space="preserve">two filled </w:t>
+      </w:r>
+      <w:r>
+        <w:rPr>
+          <w:highlight w:val="cyan"/>
+        </w:rPr>
+        <w:t>cup</w:t>
+      </w:r>
+      <w:r>
+        <w:rPr>
+          <w:highlight w:val="cyan"/>
+        </w:rPr>
+        <w:t>s</w:t>
+      </w:r>
+      <w:r>
+        <w:rPr>
+          <w:highlight w:val="cyan"/>
+        </w:rPr>
+        <w:t xml:space="preserve"> (looks like they were in the process of drinking when crime occurred)</w:t>
+      </w:r>
+    </w:p>
+    <w:p>
+      <w:pPr>
+        <w:pStyle w:val="ListParagraph"/>
+        <w:numPr>
+          <w:ilvl w:val="1"/>
+          <w:numId w:val="1"/>
+        </w:numPr>
+        <w:rPr>
+          <w:highlight w:val="cyan"/>
+        </w:rPr>
+      </w:pPr>
+      <w:r>
+        <w:rPr>
+          <w:highlight w:val="cyan"/>
+        </w:rPr>
+        <w:t>in a kitchen</w:t>
+      </w:r>
+    </w:p>
+    <w:p>
+      <w:pPr>
+        <w:pStyle w:val="ListParagraph"/>
+        <w:numPr>
+          <w:ilvl w:val="0"/>
+          <w:numId w:val="1"/>
+        </w:numPr>
+        <w:rPr>
+          <w:highlight w:val="cyan"/>
+        </w:rPr>
+      </w:pPr>
+      <w:r>
+        <w:rPr>
+          <w:highlight w:val="cyan"/>
+        </w:rPr>
+        <w:t xml:space="preserve">anthropological evidence </w:t>
+      </w:r>
+    </w:p>
+    <w:p>
+      <w:pPr>
+        <w:pStyle w:val="ListParagraph"/>
+        <w:numPr>
+          <w:ilvl w:val="1"/>
+          <w:numId w:val="1"/>
+        </w:numPr>
+        <w:rPr>
+          <w:highlight w:val="cyan"/>
+        </w:rPr>
+      </w:pPr>
+      <w:r>
+        <w:rPr>
+          <w:highlight w:val="cyan"/>
+        </w:rPr>
+        <w:t>skeleton buried outside</w:t>
+      </w:r>
+    </w:p>
+    <w:p>
+      <w:pPr>
+        <w:pStyle w:val="ListParagraph"/>
+        <w:numPr>
+          <w:ilvl w:val="0"/>
+          <w:numId w:val="1"/>
+        </w:numPr>
+      </w:pPr>
+      <w:r>
+        <w:t>trace evidence</w:t>
+      </w:r>
+    </w:p>
+    <w:p>
+      <w:pPr>
+        <w:pStyle w:val="ListParagraph"/>
+        <w:numPr>
+          <w:ilvl w:val="1"/>
+          <w:numId w:val="1"/>
+        </w:numPr>
+        <w:rPr>
+          <w:highlight w:val="cyan"/>
+        </w:rPr>
+      </w:pPr>
       <w:bookmarkStart w:id="0" w:name="_GoBack"/>
       <w:bookmarkEnd w:id="0"/>
       <w:r>
         <w:rPr>
           <w:highlight w:val="cyan"/>
         </w:rPr>
-        <w:t>biological evidence</w:t>
-      </w:r>
-    </w:p>
-    <w:p>
-      <w:pPr>
-        <w:pStyle w:val="ListParagraph"/>
-        <w:numPr>
-          <w:ilvl w:val="1"/>
-          <w:numId w:val="1"/>
-        </w:numPr>
+        <w:t>glass shards from a broken window</w:t>
+      </w:r>
+      <w:r>
         <w:rPr>
           <w:highlight w:val="cyan"/>
         </w:rPr>
-      </w:pPr>
-      <w:r>
-        <w:rPr>
-          <w:highlight w:val="cyan"/>
-        </w:rPr>
-        <w:t>pool of blood or blood spatter</w:t>
-      </w:r>
-    </w:p>
-    <w:p>
-      <w:pPr>
-        <w:pStyle w:val="ListParagraph"/>
-        <w:numPr>
-          <w:ilvl w:val="1"/>
-          <w:numId w:val="1"/>
-        </w:numPr>
-        <w:rPr>
-          <w:highlight w:val="cyan"/>
-        </w:rPr>
-      </w:pPr>
-      <w:r>
-        <w:rPr>
-          <w:highlight w:val="cyan"/>
-        </w:rPr>
-        <w:t xml:space="preserve">saliva on </w:t>
-      </w:r>
-      <w:r>
-        <w:rPr>
-          <w:highlight w:val="cyan"/>
-        </w:rPr>
-        <w:t xml:space="preserve">two filled </w:t>
-      </w:r>
-      <w:r>
-        <w:rPr>
-          <w:highlight w:val="cyan"/>
-        </w:rPr>
-        <w:t>cup</w:t>
-      </w:r>
-      <w:r>
-        <w:rPr>
-          <w:highlight w:val="cyan"/>
-        </w:rPr>
-        <w:t>s</w:t>
-      </w:r>
-      <w:r>
-        <w:rPr>
-          <w:highlight w:val="cyan"/>
-        </w:rPr>
-        <w:t xml:space="preserve"> (looks like they were in the process of drinking when crime occurred)</w:t>
-      </w:r>
-    </w:p>
-    <w:p>
-      <w:pPr>
-        <w:pStyle w:val="ListParagraph"/>
-        <w:numPr>
-          <w:ilvl w:val="1"/>
-          <w:numId w:val="1"/>
-        </w:numPr>
-        <w:rPr>
-          <w:highlight w:val="cyan"/>
-        </w:rPr>
-      </w:pPr>
-      <w:r>
-        <w:rPr>
-          <w:highlight w:val="cyan"/>
-        </w:rPr>
-        <w:t>in a kitchen</w:t>
-      </w:r>
-    </w:p>
-    <w:p>
-      <w:pPr>
-        <w:pStyle w:val="ListParagraph"/>
-        <w:numPr>
-          <w:ilvl w:val="0"/>
-          <w:numId w:val="1"/>
-        </w:numPr>
-        <w:rPr>
-          <w:highlight w:val="cyan"/>
-        </w:rPr>
-      </w:pPr>
-      <w:r>
-        <w:rPr>
-          <w:highlight w:val="cyan"/>
-        </w:rPr>
-        <w:t xml:space="preserve">anthropological evidence </w:t>
-      </w:r>
-    </w:p>
-    <w:p>
-      <w:pPr>
-        <w:pStyle w:val="ListParagraph"/>
-        <w:numPr>
-          <w:ilvl w:val="1"/>
-          <w:numId w:val="1"/>
-        </w:numPr>
-        <w:rPr>
-          <w:highlight w:val="cyan"/>
-        </w:rPr>
-      </w:pPr>
-      <w:r>
-        <w:rPr>
-          <w:highlight w:val="cyan"/>
-        </w:rPr>
-        <w:t>skeleton buried outside</w:t>
-      </w:r>
-    </w:p>
-    <w:p>
-      <w:pPr>
-        <w:pStyle w:val="ListParagraph"/>
-        <w:numPr>
-          <w:ilvl w:val="0"/>
-          <w:numId w:val="1"/>
-        </w:numPr>
-      </w:pPr>
-      <w:r>
-        <w:t>trace evidence</w:t>
-      </w:r>
-    </w:p>
-    <w:p>
-      <w:pPr>
-        <w:pStyle w:val="ListParagraph"/>
-        <w:numPr>
-          <w:ilvl w:val="1"/>
-          <w:numId w:val="1"/>
-        </w:numPr>
-      </w:pPr>
-      <w:r>
-        <w:t>glass shards from a broken window</w:t>
-      </w:r>
-      <w:r>
         <w:t>, living room</w:t>
       </w:r>
     </w:p>

</xml_diff>